<commit_message>
little modification in file
</commit_message>
<xml_diff>
--- a/restWithSpring2assignment.docx
+++ b/restWithSpring2assignment.docx
@@ -151,12 +151,12 @@
           <wp:inline distB="114300" distT="114300" distL="114300" distR="114300">
             <wp:extent cx="5943600" cy="2984500"/>
             <wp:effectExtent b="0" l="0" r="0" t="0"/>
-            <wp:docPr id="5" name="image10.png"/>
+            <wp:docPr id="5" name="image2.png"/>
             <a:graphic>
               <a:graphicData uri="http://schemas.openxmlformats.org/drawingml/2006/picture">
                 <pic:pic>
                   <pic:nvPicPr>
-                    <pic:cNvPr id="0" name="image10.png"/>
+                    <pic:cNvPr id="0" name="image2.png"/>
                     <pic:cNvPicPr preferRelativeResize="0"/>
                   </pic:nvPicPr>
                   <pic:blipFill>
@@ -209,12 +209,12 @@
           <wp:inline distB="114300" distT="114300" distL="114300" distR="114300">
             <wp:extent cx="5943600" cy="2921000"/>
             <wp:effectExtent b="0" l="0" r="0" t="0"/>
-            <wp:docPr id="3" name="image16.png"/>
+            <wp:docPr id="3" name="image11.png"/>
             <a:graphic>
               <a:graphicData uri="http://schemas.openxmlformats.org/drawingml/2006/picture">
                 <pic:pic>
                   <pic:nvPicPr>
-                    <pic:cNvPr id="0" name="image16.png"/>
+                    <pic:cNvPr id="0" name="image11.png"/>
                     <pic:cNvPicPr preferRelativeResize="0"/>
                   </pic:nvPicPr>
                   <pic:blipFill>
@@ -267,12 +267,12 @@
           <wp:inline distB="114300" distT="114300" distL="114300" distR="114300">
             <wp:extent cx="2505075" cy="1895475"/>
             <wp:effectExtent b="0" l="0" r="0" t="0"/>
-            <wp:docPr id="16" name="image3.png"/>
+            <wp:docPr id="16" name="image1.png"/>
             <a:graphic>
               <a:graphicData uri="http://schemas.openxmlformats.org/drawingml/2006/picture">
                 <pic:pic>
                   <pic:nvPicPr>
-                    <pic:cNvPr id="0" name="image3.png"/>
+                    <pic:cNvPr id="0" name="image1.png"/>
                     <pic:cNvPicPr preferRelativeResize="0"/>
                   </pic:nvPicPr>
                   <pic:blipFill>
@@ -325,12 +325,12 @@
           <wp:inline distB="114300" distT="114300" distL="114300" distR="114300">
             <wp:extent cx="5943600" cy="2501900"/>
             <wp:effectExtent b="0" l="0" r="0" t="0"/>
-            <wp:docPr id="14" name="image15.png"/>
+            <wp:docPr id="14" name="image16.png"/>
             <a:graphic>
               <a:graphicData uri="http://schemas.openxmlformats.org/drawingml/2006/picture">
                 <pic:pic>
                   <pic:nvPicPr>
-                    <pic:cNvPr id="0" name="image15.png"/>
+                    <pic:cNvPr id="0" name="image16.png"/>
                     <pic:cNvPicPr preferRelativeResize="0"/>
                   </pic:nvPicPr>
                   <pic:blipFill>
@@ -383,12 +383,12 @@
           <wp:inline distB="114300" distT="114300" distL="114300" distR="114300">
             <wp:extent cx="5943600" cy="647700"/>
             <wp:effectExtent b="0" l="0" r="0" t="0"/>
-            <wp:docPr id="17" name="image18.png"/>
+            <wp:docPr id="17" name="image10.png"/>
             <a:graphic>
               <a:graphicData uri="http://schemas.openxmlformats.org/drawingml/2006/picture">
                 <pic:pic>
                   <pic:nvPicPr>
-                    <pic:cNvPr id="0" name="image18.png"/>
+                    <pic:cNvPr id="0" name="image10.png"/>
                     <pic:cNvPicPr preferRelativeResize="0"/>
                   </pic:nvPicPr>
                   <pic:blipFill>
@@ -561,12 +561,12 @@
           <wp:inline distB="114300" distT="114300" distL="114300" distR="114300">
             <wp:extent cx="5943600" cy="647700"/>
             <wp:effectExtent b="0" l="0" r="0" t="0"/>
-            <wp:docPr id="4" name="image2.png"/>
+            <wp:docPr id="4" name="image12.png"/>
             <a:graphic>
               <a:graphicData uri="http://schemas.openxmlformats.org/drawingml/2006/picture">
                 <pic:pic>
                   <pic:nvPicPr>
-                    <pic:cNvPr id="0" name="image2.png"/>
+                    <pic:cNvPr id="0" name="image12.png"/>
                     <pic:cNvPicPr preferRelativeResize="0"/>
                   </pic:nvPicPr>
                   <pic:blipFill>
@@ -619,12 +619,12 @@
           <wp:inline distB="114300" distT="114300" distL="114300" distR="114300">
             <wp:extent cx="5905500" cy="5600700"/>
             <wp:effectExtent b="0" l="0" r="0" t="0"/>
-            <wp:docPr id="9" name="image7.png"/>
+            <wp:docPr id="9" name="image18.png"/>
             <a:graphic>
               <a:graphicData uri="http://schemas.openxmlformats.org/drawingml/2006/picture">
                 <pic:pic>
                   <pic:nvPicPr>
-                    <pic:cNvPr id="0" name="image7.png"/>
+                    <pic:cNvPr id="0" name="image18.png"/>
                     <pic:cNvPicPr preferRelativeResize="0"/>
                   </pic:nvPicPr>
                   <pic:blipFill>
@@ -921,12 +921,12 @@
           <wp:inline distB="114300" distT="114300" distL="114300" distR="114300">
             <wp:extent cx="5943600" cy="2540000"/>
             <wp:effectExtent b="0" l="0" r="0" t="0"/>
-            <wp:docPr id="15" name="image1.png"/>
+            <wp:docPr id="15" name="image5.png"/>
             <a:graphic>
               <a:graphicData uri="http://schemas.openxmlformats.org/drawingml/2006/picture">
                 <pic:pic>
                   <pic:nvPicPr>
-                    <pic:cNvPr id="0" name="image1.png"/>
+                    <pic:cNvPr id="0" name="image5.png"/>
                     <pic:cNvPicPr preferRelativeResize="0"/>
                   </pic:nvPicPr>
                   <pic:blipFill>
@@ -978,12 +978,12 @@
           <wp:inline distB="114300" distT="114300" distL="114300" distR="114300">
             <wp:extent cx="5943600" cy="1574800"/>
             <wp:effectExtent b="0" l="0" r="0" t="0"/>
-            <wp:docPr id="7" name="image11.png"/>
+            <wp:docPr id="7" name="image14.png"/>
             <a:graphic>
               <a:graphicData uri="http://schemas.openxmlformats.org/drawingml/2006/picture">
                 <pic:pic>
                   <pic:nvPicPr>
-                    <pic:cNvPr id="0" name="image11.png"/>
+                    <pic:cNvPr id="0" name="image14.png"/>
                     <pic:cNvPicPr preferRelativeResize="0"/>
                   </pic:nvPicPr>
                   <pic:blipFill>
@@ -1244,12 +1244,12 @@
           <wp:inline distB="114300" distT="114300" distL="114300" distR="114300">
             <wp:extent cx="4400550" cy="4324350"/>
             <wp:effectExtent b="0" l="0" r="0" t="0"/>
-            <wp:docPr id="13" name="image17.png"/>
+            <wp:docPr id="13" name="image15.png"/>
             <a:graphic>
               <a:graphicData uri="http://schemas.openxmlformats.org/drawingml/2006/picture">
                 <pic:pic>
                   <pic:nvPicPr>
-                    <pic:cNvPr id="0" name="image17.png"/>
+                    <pic:cNvPr id="0" name="image15.png"/>
                     <pic:cNvPicPr preferRelativeResize="0"/>
                   </pic:nvPicPr>
                   <pic:blipFill>
@@ -1549,12 +1549,12 @@
           <wp:inline distB="114300" distT="114300" distL="114300" distR="114300">
             <wp:extent cx="5943600" cy="3708400"/>
             <wp:effectExtent b="0" l="0" r="0" t="0"/>
-            <wp:docPr id="10" name="image14.png"/>
+            <wp:docPr id="10" name="image3.png"/>
             <a:graphic>
               <a:graphicData uri="http://schemas.openxmlformats.org/drawingml/2006/picture">
                 <pic:pic>
                   <pic:nvPicPr>
-                    <pic:cNvPr id="0" name="image14.png"/>
+                    <pic:cNvPr id="0" name="image3.png"/>
                     <pic:cNvPicPr preferRelativeResize="0"/>
                   </pic:nvPicPr>
                   <pic:blipFill>
@@ -1983,12 +1983,12 @@
           <wp:inline distB="114300" distT="114300" distL="114300" distR="114300">
             <wp:extent cx="5943600" cy="914400"/>
             <wp:effectExtent b="0" l="0" r="0" t="0"/>
-            <wp:docPr id="11" name="image5.png"/>
+            <wp:docPr id="11" name="image4.png"/>
             <a:graphic>
               <a:graphicData uri="http://schemas.openxmlformats.org/drawingml/2006/picture">
                 <pic:pic>
                   <pic:nvPicPr>
-                    <pic:cNvPr id="0" name="image5.png"/>
+                    <pic:cNvPr id="0" name="image4.png"/>
                     <pic:cNvPicPr preferRelativeResize="0"/>
                   </pic:nvPicPr>
                   <pic:blipFill>
@@ -2040,12 +2040,12 @@
           <wp:inline distB="114300" distT="114300" distL="114300" distR="114300">
             <wp:extent cx="5943600" cy="1028700"/>
             <wp:effectExtent b="0" l="0" r="0" t="0"/>
-            <wp:docPr id="8" name="image12.png"/>
+            <wp:docPr id="8" name="image6.png"/>
             <a:graphic>
               <a:graphicData uri="http://schemas.openxmlformats.org/drawingml/2006/picture">
                 <pic:pic>
                   <pic:nvPicPr>
-                    <pic:cNvPr id="0" name="image12.png"/>
+                    <pic:cNvPr id="0" name="image6.png"/>
                     <pic:cNvPicPr preferRelativeResize="0"/>
                   </pic:nvPicPr>
                   <pic:blipFill>
@@ -2260,12 +2260,12 @@
           <wp:inline distB="114300" distT="114300" distL="114300" distR="114300">
             <wp:extent cx="5943600" cy="1892300"/>
             <wp:effectExtent b="0" l="0" r="0" t="0"/>
-            <wp:docPr id="2" name="image13.png"/>
+            <wp:docPr id="2" name="image17.png"/>
             <a:graphic>
               <a:graphicData uri="http://schemas.openxmlformats.org/drawingml/2006/picture">
                 <pic:pic>
                   <pic:nvPicPr>
-                    <pic:cNvPr id="0" name="image13.png"/>
+                    <pic:cNvPr id="0" name="image17.png"/>
                     <pic:cNvPicPr preferRelativeResize="0"/>
                   </pic:nvPicPr>
                   <pic:blipFill>
@@ -2317,12 +2317,12 @@
           <wp:inline distB="114300" distT="114300" distL="114300" distR="114300">
             <wp:extent cx="5943600" cy="2159000"/>
             <wp:effectExtent b="0" l="0" r="0" t="0"/>
-            <wp:docPr id="12" name="image6.png"/>
+            <wp:docPr id="12" name="image7.png"/>
             <a:graphic>
               <a:graphicData uri="http://schemas.openxmlformats.org/drawingml/2006/picture">
                 <pic:pic>
                   <pic:nvPicPr>
-                    <pic:cNvPr id="0" name="image6.png"/>
+                    <pic:cNvPr id="0" name="image7.png"/>
                     <pic:cNvPicPr preferRelativeResize="0"/>
                   </pic:nvPicPr>
                   <pic:blipFill>
@@ -2374,12 +2374,12 @@
           <wp:inline distB="114300" distT="114300" distL="114300" distR="114300">
             <wp:extent cx="5943600" cy="1270000"/>
             <wp:effectExtent b="0" l="0" r="0" t="0"/>
-            <wp:docPr id="1" name="image4.png"/>
+            <wp:docPr id="1" name="image13.png"/>
             <a:graphic>
               <a:graphicData uri="http://schemas.openxmlformats.org/drawingml/2006/picture">
                 <pic:pic>
                   <pic:nvPicPr>
-                    <pic:cNvPr id="0" name="image4.png"/>
+                    <pic:cNvPr id="0" name="image13.png"/>
                     <pic:cNvPicPr preferRelativeResize="0"/>
                   </pic:nvPicPr>
                   <pic:blipFill>
@@ -2649,6 +2649,89 @@
           <w:rtl w:val="0"/>
         </w:rPr>
         <w:t xml:space="preserve">FOR THIS QUESTION ---------------------- REFER TO VERSIONING PACKAGE IN THE PROJECT </w:t>
+      </w:r>
+    </w:p>
+    <w:p>
+      <w:pPr>
+        <w:shd w:fill="ffffff" w:val="clear"/>
+        <w:spacing w:after="160" w:lineRule="auto"/>
+        <w:ind w:left="0" w:firstLine="0"/>
+        <w:rPr>
+          <w:b w:val="1"/>
+          <w:color w:val="ff0000"/>
+          <w:sz w:val="21"/>
+          <w:szCs w:val="21"/>
+        </w:rPr>
+      </w:pPr>
+      <w:r>
+        <w:rPr>
+          <w:rtl w:val="0"/>
+        </w:rPr>
+      </w:r>
+    </w:p>
+    <w:p>
+      <w:pPr>
+        <w:shd w:fill="ffffff" w:val="clear"/>
+        <w:spacing w:after="160" w:lineRule="auto"/>
+        <w:rPr>
+          <w:b w:val="1"/>
+          <w:color w:val="2d3e50"/>
+          <w:sz w:val="21"/>
+          <w:szCs w:val="21"/>
+        </w:rPr>
+      </w:pPr>
+      <w:r>
+        <w:rPr>
+          <w:b w:val="1"/>
+          <w:color w:val="2d3e50"/>
+          <w:sz w:val="21"/>
+          <w:szCs w:val="21"/>
+          <w:rtl w:val="0"/>
+        </w:rPr>
+        <w:t xml:space="preserve">*HATEOAS</w:t>
+      </w:r>
+    </w:p>
+    <w:p>
+      <w:pPr>
+        <w:shd w:fill="ffffff" w:val="clear"/>
+        <w:spacing w:after="160" w:lineRule="auto"/>
+        <w:rPr>
+          <w:b w:val="1"/>
+          <w:color w:val="2d3e50"/>
+          <w:sz w:val="21"/>
+          <w:szCs w:val="21"/>
+        </w:rPr>
+      </w:pPr>
+      <w:r>
+        <w:rPr>
+          <w:b w:val="1"/>
+          <w:color w:val="2d3e50"/>
+          <w:sz w:val="21"/>
+          <w:szCs w:val="21"/>
+          <w:rtl w:val="0"/>
+        </w:rPr>
+        <w:t xml:space="preserve">     11. Configure hateoas with your springboot application. Create an api which returns User Details along with url to show all topics.</w:t>
+      </w:r>
+    </w:p>
+    <w:p>
+      <w:pPr>
+        <w:shd w:fill="ffffff" w:val="clear"/>
+        <w:spacing w:after="160" w:lineRule="auto"/>
+        <w:ind w:left="0" w:firstLine="0"/>
+        <w:rPr>
+          <w:color w:val="ff0000"/>
+          <w:sz w:val="21"/>
+          <w:szCs w:val="21"/>
+        </w:rPr>
+      </w:pPr>
+      <w:r>
+        <w:rPr>
+          <w:color w:val="ff0000"/>
+          <w:sz w:val="21"/>
+          <w:szCs w:val="21"/>
+          <w:rtl w:val="0"/>
+        </w:rPr>
+        <w:t xml:space="preserve">Iplementation is in the project, i will show that time. </w:t>
       </w:r>
     </w:p>
     <w:p>

</xml_diff>